<commit_message>
Updated Iteration plan 7
</commit_message>
<xml_diff>
--- a/Documentation/Iteration Plans/Iteration plan 7 (10 July 2019).docx
+++ b/Documentation/Iteration Plans/Iteration plan 7 (10 July 2019).docx
@@ -377,7 +377,7 @@
           <w:ilvl w:val="0"/>
           <w:numId w:val="4"/>
         </w:numPr>
-        <w:spacing w:after="120" w:lineRule="auto"/>
+        <w:spacing w:after="0" w:afterAutospacing="0" w:lineRule="auto"/>
         <w:ind w:left="720" w:hanging="360"/>
       </w:pPr>
       <w:r>
@@ -385,6 +385,25 @@
           <w:rtl w:val="0"/>
         </w:rPr>
         <w:t xml:space="preserve">All Criteria of LCAM met</w:t>
+      </w:r>
+    </w:p>
+    <w:p>
+      <w:pPr>
+        <w:numPr>
+          <w:ilvl w:val="0"/>
+          <w:numId w:val="4"/>
+        </w:numPr>
+        <w:spacing w:after="120" w:lineRule="auto"/>
+        <w:ind w:left="720" w:hanging="360"/>
+        <w:rPr>
+          <w:u w:val="none"/>
+        </w:rPr>
+      </w:pPr>
+      <w:r>
+        <w:rPr>
+          <w:rtl w:val="0"/>
+        </w:rPr>
+        <w:t xml:space="preserve">Documentation is in a strong position.</w:t>
       </w:r>
     </w:p>
     <w:p>
@@ -2146,96 +2165,102 @@
                 <w:rFonts w:ascii="Arial" w:cs="Arial" w:eastAsia="Arial" w:hAnsi="Arial"/>
                 <w:rtl w:val="0"/>
               </w:rPr>
-              <w:t xml:space="preserve">3.2</w:t>
-            </w:r>
-          </w:p>
-        </w:tc>
-        <w:tc>
-          <w:tcPr>
-            <w:shd w:fill="auto" w:val="clear"/>
-            <w:vAlign w:val="bottom"/>
-          </w:tcPr>
-          <w:p>
-            <w:pPr>
-              <w:widowControl w:val="1"/>
-              <w:rPr>
-                <w:rFonts w:ascii="Arial" w:cs="Arial" w:eastAsia="Arial" w:hAnsi="Arial"/>
-              </w:rPr>
-            </w:pPr>
-            <w:r>
-              <w:rPr>
-                <w:rtl w:val="0"/>
-              </w:rPr>
-            </w:r>
-          </w:p>
-        </w:tc>
-        <w:tc>
-          <w:tcPr/>
-          <w:p>
-            <w:pPr>
-              <w:widowControl w:val="1"/>
-              <w:rPr>
-                <w:rFonts w:ascii="Arial" w:cs="Arial" w:eastAsia="Arial" w:hAnsi="Arial"/>
-              </w:rPr>
-            </w:pPr>
-            <w:r>
-              <w:rPr>
-                <w:rtl w:val="0"/>
-              </w:rPr>
-            </w:r>
-          </w:p>
-        </w:tc>
-        <w:tc>
-          <w:tcPr>
-            <w:shd w:fill="auto" w:val="clear"/>
-            <w:vAlign w:val="bottom"/>
-          </w:tcPr>
-          <w:p>
-            <w:pPr>
-              <w:widowControl w:val="1"/>
-              <w:rPr>
-                <w:rFonts w:ascii="Arial" w:cs="Arial" w:eastAsia="Arial" w:hAnsi="Arial"/>
-              </w:rPr>
-            </w:pPr>
-            <w:r>
-              <w:rPr>
-                <w:rtl w:val="0"/>
-              </w:rPr>
-            </w:r>
-          </w:p>
-        </w:tc>
-        <w:tc>
-          <w:tcPr>
-            <w:shd w:fill="auto" w:val="clear"/>
-            <w:vAlign w:val="bottom"/>
-          </w:tcPr>
-          <w:p>
-            <w:pPr>
-              <w:widowControl w:val="1"/>
-              <w:rPr>
-                <w:rFonts w:ascii="Arial" w:cs="Arial" w:eastAsia="Arial" w:hAnsi="Arial"/>
-              </w:rPr>
-            </w:pPr>
-            <w:r>
-              <w:rPr>
-                <w:rtl w:val="0"/>
-              </w:rPr>
-            </w:r>
-          </w:p>
-        </w:tc>
-        <w:tc>
-          <w:tcPr/>
-          <w:p>
-            <w:pPr>
-              <w:widowControl w:val="1"/>
-              <w:rPr>
-                <w:rFonts w:ascii="Arial" w:cs="Arial" w:eastAsia="Arial" w:hAnsi="Arial"/>
-              </w:rPr>
-            </w:pPr>
-            <w:r>
-              <w:rPr>
-                <w:rtl w:val="0"/>
-              </w:rPr>
+              <w:t xml:space="preserve">4.0</w:t>
+            </w:r>
+          </w:p>
+        </w:tc>
+        <w:tc>
+          <w:tcPr>
+            <w:shd w:fill="auto" w:val="clear"/>
+            <w:vAlign w:val="bottom"/>
+          </w:tcPr>
+          <w:p>
+            <w:pPr>
+              <w:widowControl w:val="1"/>
+              <w:rPr>
+                <w:rFonts w:ascii="Arial" w:cs="Arial" w:eastAsia="Arial" w:hAnsi="Arial"/>
+              </w:rPr>
+            </w:pPr>
+            <w:r>
+              <w:rPr>
+                <w:rFonts w:ascii="Arial" w:cs="Arial" w:eastAsia="Arial" w:hAnsi="Arial"/>
+                <w:rtl w:val="0"/>
+              </w:rPr>
+              <w:t xml:space="preserve">Review and update (as required) project vision</w:t>
+            </w:r>
+          </w:p>
+        </w:tc>
+        <w:tc>
+          <w:tcPr/>
+          <w:p>
+            <w:pPr>
+              <w:widowControl w:val="1"/>
+              <w:rPr>
+                <w:rFonts w:ascii="Arial" w:cs="Arial" w:eastAsia="Arial" w:hAnsi="Arial"/>
+              </w:rPr>
+            </w:pPr>
+            <w:r>
+              <w:rPr>
+                <w:rtl w:val="0"/>
+              </w:rPr>
+            </w:r>
+          </w:p>
+        </w:tc>
+        <w:tc>
+          <w:tcPr>
+            <w:shd w:fill="auto" w:val="clear"/>
+            <w:vAlign w:val="bottom"/>
+          </w:tcPr>
+          <w:p>
+            <w:pPr>
+              <w:widowControl w:val="1"/>
+              <w:rPr>
+                <w:rFonts w:ascii="Arial" w:cs="Arial" w:eastAsia="Arial" w:hAnsi="Arial"/>
+              </w:rPr>
+            </w:pPr>
+            <w:r>
+              <w:rPr>
+                <w:rtl w:val="0"/>
+              </w:rPr>
+            </w:r>
+          </w:p>
+        </w:tc>
+        <w:tc>
+          <w:tcPr>
+            <w:shd w:fill="auto" w:val="clear"/>
+            <w:vAlign w:val="bottom"/>
+          </w:tcPr>
+          <w:p>
+            <w:pPr>
+              <w:widowControl w:val="1"/>
+              <w:rPr>
+                <w:rFonts w:ascii="Arial" w:cs="Arial" w:eastAsia="Arial" w:hAnsi="Arial"/>
+              </w:rPr>
+            </w:pPr>
+            <w:r>
+              <w:rPr>
+                <w:rFonts w:ascii="Arial" w:cs="Arial" w:eastAsia="Arial" w:hAnsi="Arial"/>
+                <w:rtl w:val="0"/>
+              </w:rPr>
+              <w:t xml:space="preserve">Aaron</w:t>
+            </w:r>
+          </w:p>
+        </w:tc>
+        <w:tc>
+          <w:tcPr/>
+          <w:p>
+            <w:pPr>
+              <w:widowControl w:val="1"/>
+              <w:rPr>
+                <w:rFonts w:ascii="Arial" w:cs="Arial" w:eastAsia="Arial" w:hAnsi="Arial"/>
+              </w:rPr>
+            </w:pPr>
+            <w:r>
+              <w:rPr>
+                <w:rFonts w:ascii="Arial" w:cs="Arial" w:eastAsia="Arial" w:hAnsi="Arial"/>
+                <w:rtl w:val="0"/>
+              </w:rPr>
+              <w:t xml:space="preserve">2</w:t>
             </w:r>
           </w:p>
         </w:tc>
@@ -2293,27 +2318,31 @@
             </w:pPr>
             <w:r>
               <w:rPr>
-                <w:rtl w:val="0"/>
-              </w:rPr>
-            </w:r>
-          </w:p>
-        </w:tc>
-        <w:tc>
-          <w:tcPr>
-            <w:shd w:fill="auto" w:val="clear"/>
-            <w:vAlign w:val="bottom"/>
-          </w:tcPr>
-          <w:p>
-            <w:pPr>
-              <w:widowControl w:val="1"/>
-              <w:rPr>
-                <w:rFonts w:ascii="Arial" w:cs="Arial" w:eastAsia="Arial" w:hAnsi="Arial"/>
-              </w:rPr>
-            </w:pPr>
-            <w:r>
-              <w:rPr>
-                <w:rtl w:val="0"/>
-              </w:rPr>
+                <w:rFonts w:ascii="Arial" w:cs="Arial" w:eastAsia="Arial" w:hAnsi="Arial"/>
+                <w:rtl w:val="0"/>
+              </w:rPr>
+              <w:t xml:space="preserve">4.1</w:t>
+            </w:r>
+          </w:p>
+        </w:tc>
+        <w:tc>
+          <w:tcPr>
+            <w:shd w:fill="auto" w:val="clear"/>
+            <w:vAlign w:val="bottom"/>
+          </w:tcPr>
+          <w:p>
+            <w:pPr>
+              <w:widowControl w:val="1"/>
+              <w:rPr>
+                <w:rFonts w:ascii="Arial" w:cs="Arial" w:eastAsia="Arial" w:hAnsi="Arial"/>
+              </w:rPr>
+            </w:pPr>
+            <w:r>
+              <w:rPr>
+                <w:rFonts w:ascii="Arial" w:cs="Arial" w:eastAsia="Arial" w:hAnsi="Arial"/>
+                <w:rtl w:val="0"/>
+              </w:rPr>
+              <w:t xml:space="preserve">Review and Update (as required) Requirement Model</w:t>
             </w:r>
           </w:p>
         </w:tc>
@@ -2441,27 +2470,31 @@
             </w:pPr>
             <w:r>
               <w:rPr>
-                <w:rtl w:val="0"/>
-              </w:rPr>
-            </w:r>
-          </w:p>
-        </w:tc>
-        <w:tc>
-          <w:tcPr>
-            <w:shd w:fill="auto" w:val="clear"/>
-            <w:vAlign w:val="bottom"/>
-          </w:tcPr>
-          <w:p>
-            <w:pPr>
-              <w:widowControl w:val="1"/>
-              <w:rPr>
-                <w:rFonts w:ascii="Arial" w:cs="Arial" w:eastAsia="Arial" w:hAnsi="Arial"/>
-              </w:rPr>
-            </w:pPr>
-            <w:r>
-              <w:rPr>
-                <w:rtl w:val="0"/>
-              </w:rPr>
+                <w:rFonts w:ascii="Arial" w:cs="Arial" w:eastAsia="Arial" w:hAnsi="Arial"/>
+                <w:rtl w:val="0"/>
+              </w:rPr>
+              <w:t xml:space="preserve">4.2</w:t>
+            </w:r>
+          </w:p>
+        </w:tc>
+        <w:tc>
+          <w:tcPr>
+            <w:shd w:fill="auto" w:val="clear"/>
+            <w:vAlign w:val="bottom"/>
+          </w:tcPr>
+          <w:p>
+            <w:pPr>
+              <w:widowControl w:val="1"/>
+              <w:rPr>
+                <w:rFonts w:ascii="Arial" w:cs="Arial" w:eastAsia="Arial" w:hAnsi="Arial"/>
+              </w:rPr>
+            </w:pPr>
+            <w:r>
+              <w:rPr>
+                <w:rFonts w:ascii="Arial" w:cs="Arial" w:eastAsia="Arial" w:hAnsi="Arial"/>
+                <w:rtl w:val="0"/>
+              </w:rPr>
+              <w:t xml:space="preserve">Review and update Risk List</w:t>
             </w:r>
           </w:p>
         </w:tc>
@@ -2589,27 +2622,187 @@
             </w:pPr>
             <w:r>
               <w:rPr>
-                <w:rtl w:val="0"/>
-              </w:rPr>
-            </w:r>
-          </w:p>
-        </w:tc>
-        <w:tc>
-          <w:tcPr>
-            <w:shd w:fill="auto" w:val="clear"/>
-            <w:vAlign w:val="bottom"/>
-          </w:tcPr>
-          <w:p>
-            <w:pPr>
-              <w:widowControl w:val="1"/>
-              <w:rPr>
-                <w:rFonts w:ascii="Arial" w:cs="Arial" w:eastAsia="Arial" w:hAnsi="Arial"/>
-              </w:rPr>
-            </w:pPr>
-            <w:r>
-              <w:rPr>
-                <w:rtl w:val="0"/>
-              </w:rPr>
+                <w:rFonts w:ascii="Arial" w:cs="Arial" w:eastAsia="Arial" w:hAnsi="Arial"/>
+                <w:rtl w:val="0"/>
+              </w:rPr>
+              <w:t xml:space="preserve">4.3</w:t>
+            </w:r>
+          </w:p>
+        </w:tc>
+        <w:tc>
+          <w:tcPr>
+            <w:shd w:fill="auto" w:val="clear"/>
+            <w:vAlign w:val="bottom"/>
+          </w:tcPr>
+          <w:p>
+            <w:pPr>
+              <w:widowControl w:val="1"/>
+              <w:rPr>
+                <w:rFonts w:ascii="Arial" w:cs="Arial" w:eastAsia="Arial" w:hAnsi="Arial"/>
+              </w:rPr>
+            </w:pPr>
+            <w:r>
+              <w:rPr>
+                <w:rFonts w:ascii="Arial" w:cs="Arial" w:eastAsia="Arial" w:hAnsi="Arial"/>
+                <w:rtl w:val="0"/>
+              </w:rPr>
+              <w:t xml:space="preserve">Review and update Proposed Architecture</w:t>
+            </w:r>
+          </w:p>
+        </w:tc>
+        <w:tc>
+          <w:tcPr/>
+          <w:p>
+            <w:pPr>
+              <w:widowControl w:val="1"/>
+              <w:rPr>
+                <w:rFonts w:ascii="Arial" w:cs="Arial" w:eastAsia="Arial" w:hAnsi="Arial"/>
+              </w:rPr>
+            </w:pPr>
+            <w:r>
+              <w:rPr>
+                <w:rtl w:val="0"/>
+              </w:rPr>
+            </w:r>
+          </w:p>
+        </w:tc>
+        <w:tc>
+          <w:tcPr>
+            <w:shd w:fill="auto" w:val="clear"/>
+            <w:vAlign w:val="bottom"/>
+          </w:tcPr>
+          <w:p>
+            <w:pPr>
+              <w:widowControl w:val="1"/>
+              <w:rPr>
+                <w:rFonts w:ascii="Arial" w:cs="Arial" w:eastAsia="Arial" w:hAnsi="Arial"/>
+              </w:rPr>
+            </w:pPr>
+            <w:r>
+              <w:rPr>
+                <w:rtl w:val="0"/>
+              </w:rPr>
+            </w:r>
+          </w:p>
+        </w:tc>
+        <w:tc>
+          <w:tcPr>
+            <w:shd w:fill="auto" w:val="clear"/>
+            <w:vAlign w:val="bottom"/>
+          </w:tcPr>
+          <w:p>
+            <w:pPr>
+              <w:widowControl w:val="1"/>
+              <w:rPr>
+                <w:rFonts w:ascii="Arial" w:cs="Arial" w:eastAsia="Arial" w:hAnsi="Arial"/>
+              </w:rPr>
+            </w:pPr>
+            <w:r>
+              <w:rPr>
+                <w:rFonts w:ascii="Arial" w:cs="Arial" w:eastAsia="Arial" w:hAnsi="Arial"/>
+                <w:rtl w:val="0"/>
+              </w:rPr>
+              <w:t xml:space="preserve">Aaron</w:t>
+            </w:r>
+          </w:p>
+        </w:tc>
+        <w:tc>
+          <w:tcPr/>
+          <w:p>
+            <w:pPr>
+              <w:widowControl w:val="1"/>
+              <w:rPr>
+                <w:rFonts w:ascii="Arial" w:cs="Arial" w:eastAsia="Arial" w:hAnsi="Arial"/>
+              </w:rPr>
+            </w:pPr>
+            <w:r>
+              <w:rPr>
+                <w:rFonts w:ascii="Arial" w:cs="Arial" w:eastAsia="Arial" w:hAnsi="Arial"/>
+                <w:rtl w:val="0"/>
+              </w:rPr>
+              <w:t xml:space="preserve">2</w:t>
+            </w:r>
+          </w:p>
+        </w:tc>
+        <w:tc>
+          <w:tcPr>
+            <w:shd w:fill="auto" w:val="clear"/>
+            <w:vAlign w:val="bottom"/>
+          </w:tcPr>
+          <w:p>
+            <w:pPr>
+              <w:widowControl w:val="1"/>
+              <w:rPr>
+                <w:rFonts w:ascii="Arial" w:cs="Arial" w:eastAsia="Arial" w:hAnsi="Arial"/>
+              </w:rPr>
+            </w:pPr>
+            <w:r>
+              <w:rPr>
+                <w:rtl w:val="0"/>
+              </w:rPr>
+            </w:r>
+          </w:p>
+        </w:tc>
+        <w:tc>
+          <w:tcPr>
+            <w:shd w:fill="auto" w:val="clear"/>
+            <w:vAlign w:val="bottom"/>
+          </w:tcPr>
+          <w:p>
+            <w:pPr>
+              <w:widowControl w:val="1"/>
+              <w:rPr>
+                <w:rFonts w:ascii="Arial" w:cs="Arial" w:eastAsia="Arial" w:hAnsi="Arial"/>
+              </w:rPr>
+            </w:pPr>
+            <w:r>
+              <w:rPr>
+                <w:rtl w:val="0"/>
+              </w:rPr>
+            </w:r>
+          </w:p>
+        </w:tc>
+      </w:tr>
+      <w:tr>
+        <w:trPr>
+          <w:trHeight w:val="240" w:hRule="atLeast"/>
+        </w:trPr>
+        <w:tc>
+          <w:tcPr/>
+          <w:p>
+            <w:pPr>
+              <w:widowControl w:val="1"/>
+              <w:rPr>
+                <w:rFonts w:ascii="Arial" w:cs="Arial" w:eastAsia="Arial" w:hAnsi="Arial"/>
+              </w:rPr>
+            </w:pPr>
+            <w:r>
+              <w:rPr>
+                <w:rFonts w:ascii="Arial" w:cs="Arial" w:eastAsia="Arial" w:hAnsi="Arial"/>
+                <w:rtl w:val="0"/>
+              </w:rPr>
+              <w:t xml:space="preserve">4.4</w:t>
+            </w:r>
+          </w:p>
+        </w:tc>
+        <w:tc>
+          <w:tcPr>
+            <w:shd w:fill="auto" w:val="clear"/>
+            <w:vAlign w:val="bottom"/>
+          </w:tcPr>
+          <w:p>
+            <w:pPr>
+              <w:widowControl w:val="1"/>
+              <w:rPr>
+                <w:rFonts w:ascii="Arial" w:cs="Arial" w:eastAsia="Arial" w:hAnsi="Arial"/>
+              </w:rPr>
+            </w:pPr>
+            <w:r>
+              <w:rPr>
+                <w:rFonts w:ascii="Arial" w:cs="Arial" w:eastAsia="Arial" w:hAnsi="Arial"/>
+                <w:rtl w:val="0"/>
+              </w:rPr>
+              <w:t xml:space="preserve">Review and Update Master Test plan</w:t>
             </w:r>
           </w:p>
         </w:tc>

</xml_diff>